<commit_message>
Templated, move to REAADY
</commit_message>
<xml_diff>
--- a/++Templated Entries/++HayHay/Hopps, Walter Templated HE/Hopps, Walter Templated HE.docx
+++ b/++Templated Entries/++HayHay/Hopps, Walter Templated HE/Hopps, Walter Templated HE.docx
@@ -39,6 +39,8 @@
                 <w:color w:val="FFFFFF" w:themeColor="background1"/>
               </w:rPr>
             </w:pPr>
+            <w:bookmarkStart w:id="0" w:name="_GoBack"/>
+            <w:bookmarkEnd w:id="0"/>
             <w:r>
               <w:rPr>
                 <w:b/>
@@ -66,6 +68,7 @@
               <w:listItem w:displayText="Prof." w:value="Prof."/>
             </w:dropDownList>
           </w:sdtPr>
+          <w:sdtEndPr/>
           <w:sdtContent>
             <w:tc>
               <w:tcPr>
@@ -101,6 +104,7 @@
             </w:placeholder>
             <w:text/>
           </w:sdtPr>
+          <w:sdtEndPr/>
           <w:sdtContent>
             <w:tc>
               <w:tcPr>
@@ -124,6 +128,7 @@
             </w:placeholder>
             <w:text/>
           </w:sdtPr>
+          <w:sdtEndPr/>
           <w:sdtContent>
             <w:tc>
               <w:tcPr>
@@ -147,6 +152,7 @@
             </w:placeholder>
             <w:text/>
           </w:sdtPr>
+          <w:sdtEndPr/>
           <w:sdtContent>
             <w:tc>
               <w:tcPr>
@@ -191,6 +197,7 @@
             </w:placeholder>
             <w:showingPlcHdr/>
           </w:sdtPr>
+          <w:sdtEndPr/>
           <w:sdtContent>
             <w:tc>
               <w:tcPr>
@@ -239,6 +246,7 @@
             </w:placeholder>
             <w:text/>
           </w:sdtPr>
+          <w:sdtEndPr/>
           <w:sdtContent>
             <w:tc>
               <w:tcPr>
@@ -344,11 +352,19 @@
                 <w:b/>
               </w:rPr>
             </w:pPr>
+            <w:proofErr w:type="spellStart"/>
             <w:r>
               <w:rPr>
                 <w:b/>
               </w:rPr>
-              <w:t>Hopps, Walter (1932-2005)</w:t>
+              <w:t>Hopps</w:t>
+            </w:r>
+            <w:proofErr w:type="spellEnd"/>
+            <w:r>
+              <w:rPr>
+                <w:b/>
+              </w:rPr>
+              <w:t>, Walter (1932-2005)</w:t>
             </w:r>
             <w:r>
               <w:rPr>
@@ -370,6 +386,7 @@
             </w:placeholder>
             <w:showingPlcHdr/>
           </w:sdtPr>
+          <w:sdtEndPr/>
           <w:sdtContent>
             <w:tc>
               <w:tcPr>
@@ -418,6 +435,7 @@
             </w:placeholder>
             <w:showingPlcHdr/>
           </w:sdtPr>
+          <w:sdtEndPr/>
           <w:sdtContent>
             <w:tc>
               <w:tcPr>
@@ -462,6 +480,7 @@
               <w:docPart w:val="09F9F3ACB545914491C6D8BFB116E6B6"/>
             </w:placeholder>
           </w:sdtPr>
+          <w:sdtEndPr/>
           <w:sdtContent>
             <w:tc>
               <w:tcPr>
@@ -473,19 +492,51 @@
               </w:tcPr>
               <w:p>
                 <w:r>
-                  <w:t>Walter Hopps was an American art dealer and curator of modern and contemporary art. Best known for organising the first museum retrospective of Marcel Duchamp in 1963 at the Pasadena Art Museum (now the Norton Simon), Hopps was a pioneering example of the independent, creative curator, a model that emerged in the 1960s in the U.S</w:t>
+                  <w:t xml:space="preserve">Walter </w:t>
+                </w:r>
+                <w:proofErr w:type="spellStart"/>
+                <w:r>
+                  <w:t>Hopps</w:t>
+                </w:r>
+                <w:proofErr w:type="spellEnd"/>
+                <w:r>
+                  <w:t xml:space="preserve"> was an American art dealer and curator of modern and contemporary art. Best known for organising the first museum retrospective of Marcel Duchamp in 1963 at the Pasadena Art Museum (now the Norton Simon), </w:t>
+                </w:r>
+                <w:proofErr w:type="spellStart"/>
+                <w:r>
+                  <w:t>Hopps</w:t>
+                </w:r>
+                <w:proofErr w:type="spellEnd"/>
+                <w:r>
+                  <w:t xml:space="preserve"> was a pioneering example of the independent, creative curator, a model that emerged in the 1960s in the U.S</w:t>
                 </w:r>
                 <w:r>
                   <w:t xml:space="preserve">. </w:t>
                 </w:r>
                 <w:r>
-                  <w:t xml:space="preserve">From his start as an organiser of unconventional shows of California painters on the cultural fringe of conservative, Cold War-era Los Angeles, Hopps became one of the most respected, if unorthodox, curators of his generation, holding a dual appointment at the end of his life as </w:t>
+                  <w:t xml:space="preserve">From his start as an organiser of unconventional shows of California painters on the cultural fringe of conservative, Cold War-era Los Angeles, </w:t>
+                </w:r>
+                <w:proofErr w:type="spellStart"/>
+                <w:r>
+                  <w:t>Hopps</w:t>
+                </w:r>
+                <w:proofErr w:type="spellEnd"/>
+                <w:r>
+                  <w:t xml:space="preserve"> became one of the most respected, if unorthodox, curators of his generation, holding a dual appointment at the end of his life as </w:t>
                 </w:r>
                 <w:r>
                   <w:t>twentieth-</w:t>
                 </w:r>
                 <w:r>
-                  <w:t xml:space="preserve">century curator at Houston’s Menil Collection and adjunct senior curator at the Solomon R. </w:t>
+                  <w:t xml:space="preserve">century curator at Houston’s </w:t>
+                </w:r>
+                <w:proofErr w:type="spellStart"/>
+                <w:r>
+                  <w:t>Menil</w:t>
+                </w:r>
+                <w:proofErr w:type="spellEnd"/>
+                <w:r>
+                  <w:t xml:space="preserve"> Collection and adjunct senior curator at the Solomon R. </w:t>
                 </w:r>
                 <w:r>
                   <w:t xml:space="preserve">Guggenheim Museum in New York. </w:t>
@@ -505,7 +556,7 @@
                 <w:r>
                   <w:t xml:space="preserve">op art, </w:t>
                 </w:r>
-                <w:commentRangeStart w:id="0"/>
+                <w:commentRangeStart w:id="1"/>
                 <w:r>
                   <w:t xml:space="preserve">“The </w:t>
                 </w:r>
@@ -521,15 +572,23 @@
                 <w:r>
                   <w:t xml:space="preserve"> </w:t>
                 </w:r>
-                <w:commentRangeEnd w:id="0"/>
+                <w:commentRangeEnd w:id="1"/>
                 <w:r>
                   <w:rPr>
                     <w:rStyle w:val="CommentReference"/>
                   </w:rPr>
-                  <w:commentReference w:id="0"/>
-                </w:r>
-                <w:r>
-                  <w:t>the first U.S. retrospectives of Kurt Schwitters (</w:t>
+                  <w:commentReference w:id="1"/>
+                </w:r>
+                <w:r>
+                  <w:t xml:space="preserve">the first U.S. retrospectives of Kurt </w:t>
+                </w:r>
+                <w:proofErr w:type="spellStart"/>
+                <w:r>
+                  <w:t>Schwitters</w:t>
+                </w:r>
+                <w:proofErr w:type="spellEnd"/>
+                <w:r>
+                  <w:t xml:space="preserve"> (</w:t>
                 </w:r>
                 <w:r>
                   <w:t>1962) and Joseph Cornell (1967);</w:t>
@@ -544,34 +603,103 @@
                   <w:t>at the National Museum of American Art and</w:t>
                 </w:r>
                 <w:r>
-                  <w:t xml:space="preserve"> Menil Collection, respectively;</w:t>
-                </w:r>
-                <w:r>
-                  <w:t xml:space="preserve"> a 1996 survey of Edward Kienholz for The Whitney Museum of American Art</w:t>
+                  <w:t xml:space="preserve"> </w:t>
+                </w:r>
+                <w:proofErr w:type="spellStart"/>
+                <w:r>
+                  <w:t>Menil</w:t>
+                </w:r>
+                <w:proofErr w:type="spellEnd"/>
+                <w:r>
+                  <w:t xml:space="preserve"> Collection, respectively;</w:t>
+                </w:r>
+                <w:r>
+                  <w:t xml:space="preserve"> a 1996 survey of Edward </w:t>
+                </w:r>
+                <w:proofErr w:type="spellStart"/>
+                <w:r>
+                  <w:t>Kienholz</w:t>
+                </w:r>
+                <w:proofErr w:type="spellEnd"/>
+                <w:r>
+                  <w:t xml:space="preserve"> for The Whitney Museum of American Art</w:t>
                 </w:r>
                 <w:r>
                   <w:t>;</w:t>
                 </w:r>
                 <w:r>
-                  <w:t xml:space="preserve"> and a James Rosenquist retrospective in 2002 at the Guggenheim. </w:t>
+                  <w:t xml:space="preserve"> and a James </w:t>
+                </w:r>
+                <w:proofErr w:type="spellStart"/>
+                <w:r>
+                  <w:t>Rosenquist</w:t>
+                </w:r>
+                <w:proofErr w:type="spellEnd"/>
+                <w:r>
+                  <w:t xml:space="preserve"> retrospective in 2002 at the Guggenheim. </w:t>
                 </w:r>
               </w:p>
               <w:p/>
               <w:p>
-                <w:r>
-                  <w:t>Hopps was born in Glendale, CA, a suburb of Los Angeles, and was oriented towards science and math from an early age as the ho</w:t>
+                <w:proofErr w:type="spellStart"/>
+                <w:r>
+                  <w:t>Hopps</w:t>
+                </w:r>
+                <w:proofErr w:type="spellEnd"/>
+                <w:r>
+                  <w:t xml:space="preserve"> was born in Glendale, CA, a suburb of Los Angeles, and was oriented towards science and math from an early age as the ho</w:t>
                 </w:r>
                 <w:r>
                   <w:t xml:space="preserve">me-schooled son of physicians. </w:t>
                 </w:r>
                 <w:r>
-                  <w:t>On a high school trip to see the nearby modern art collection of Walter and Louise Arensberg (now at the Philadelphia Museum of Art), however, Hopps became fascinated by the avant-garde and Marcel Duchamp in particular, whose work was own</w:t>
-                </w:r>
-                <w:r>
-                  <w:t xml:space="preserve">ed in depth by the Arensbergs. </w:t>
-                </w:r>
-                <w:r>
-                  <w:t>Befriending the Arensbergs, Hopps educated himself about modern European art as a teenager and</w:t>
+                  <w:t xml:space="preserve">On a high school trip to see the nearby modern art collection of Walter and Louise </w:t>
+                </w:r>
+                <w:proofErr w:type="spellStart"/>
+                <w:r>
+                  <w:t>Arensberg</w:t>
+                </w:r>
+                <w:proofErr w:type="spellEnd"/>
+                <w:r>
+                  <w:t xml:space="preserve"> (now at the Philadelphia Museum of Art), however, </w:t>
+                </w:r>
+                <w:proofErr w:type="spellStart"/>
+                <w:r>
+                  <w:t>Hopps</w:t>
+                </w:r>
+                <w:proofErr w:type="spellEnd"/>
+                <w:r>
+                  <w:t xml:space="preserve"> became fascinated by the avant-garde and Marcel Duchamp in particular, whose work was own</w:t>
+                </w:r>
+                <w:r>
+                  <w:t xml:space="preserve">ed in depth by the </w:t>
+                </w:r>
+                <w:proofErr w:type="spellStart"/>
+                <w:r>
+                  <w:t>Arensbergs</w:t>
+                </w:r>
+                <w:proofErr w:type="spellEnd"/>
+                <w:r>
+                  <w:t xml:space="preserve">. </w:t>
+                </w:r>
+                <w:r>
+                  <w:t xml:space="preserve">Befriending the </w:t>
+                </w:r>
+                <w:proofErr w:type="spellStart"/>
+                <w:r>
+                  <w:t>Arensbergs</w:t>
+                </w:r>
+                <w:proofErr w:type="spellEnd"/>
+                <w:r>
+                  <w:t xml:space="preserve">, </w:t>
+                </w:r>
+                <w:proofErr w:type="spellStart"/>
+                <w:r>
+                  <w:t>Hopps</w:t>
+                </w:r>
+                <w:proofErr w:type="spellEnd"/>
+                <w:r>
+                  <w:t xml:space="preserve"> educated himself about modern European art as a teenager and</w:t>
                 </w:r>
                 <w:r>
                   <w:t>,</w:t>
@@ -589,7 +717,15 @@
                   <w:t>while</w:t>
                 </w:r>
                 <w:r>
-                  <w:t xml:space="preserve"> still a student, by his early twenties Hopps was organizing exhibitions of some of the most advanced painting</w:t>
+                  <w:t xml:space="preserve"> still a student, by his early twenties </w:t>
+                </w:r>
+                <w:proofErr w:type="spellStart"/>
+                <w:r>
+                  <w:t>Hopps</w:t>
+                </w:r>
+                <w:proofErr w:type="spellEnd"/>
+                <w:r>
+                  <w:t xml:space="preserve"> was organizing exhibitions of some of the most advanced painting</w:t>
                 </w:r>
                 <w:r>
                   <w:t>s</w:t>
@@ -601,13 +737,58 @@
                   <w:t xml:space="preserve">San Francisco and Los Angeles. </w:t>
                 </w:r>
                 <w:r>
-                  <w:t>A 1955 show of Abstract Expressionist work installed in a makeshift space surrounding the Merry-Go-Round on the Santa Monica Pier included paintings by Richard Diebenkorn, Mark Rothko, Clyfford Still</w:t>
-                </w:r>
-                <w:r>
-                  <w:t xml:space="preserve">, and Jay De Feo. </w:t>
-                </w:r>
-                <w:r>
-                  <w:t>Hopps co-founded the Ferus Gallery with assemblage artist Edward Kienholz in 1957, which had a crucial impact on the development of the Los Angeles art world by providing the first professional space for the exh</w:t>
+                  <w:t xml:space="preserve">A 1955 show of Abstract Expressionist work installed in a makeshift space surrounding the Merry-Go-Round on the Santa Monica Pier included paintings by Richard </w:t>
+                </w:r>
+                <w:proofErr w:type="spellStart"/>
+                <w:r>
+                  <w:t>Diebenkorn</w:t>
+                </w:r>
+                <w:proofErr w:type="spellEnd"/>
+                <w:r>
+                  <w:t xml:space="preserve">, Mark Rothko, </w:t>
+                </w:r>
+                <w:proofErr w:type="spellStart"/>
+                <w:r>
+                  <w:t>Clyfford</w:t>
+                </w:r>
+                <w:proofErr w:type="spellEnd"/>
+                <w:r>
+                  <w:t xml:space="preserve"> Still</w:t>
+                </w:r>
+                <w:r>
+                  <w:t xml:space="preserve">, and Jay De </w:t>
+                </w:r>
+                <w:proofErr w:type="spellStart"/>
+                <w:r>
+                  <w:t>Feo</w:t>
+                </w:r>
+                <w:proofErr w:type="spellEnd"/>
+                <w:r>
+                  <w:t xml:space="preserve">. </w:t>
+                </w:r>
+                <w:proofErr w:type="spellStart"/>
+                <w:r>
+                  <w:t>Hopps</w:t>
+                </w:r>
+                <w:proofErr w:type="spellEnd"/>
+                <w:r>
+                  <w:t xml:space="preserve"> co-founded the </w:t>
+                </w:r>
+                <w:proofErr w:type="spellStart"/>
+                <w:r>
+                  <w:t>Ferus</w:t>
+                </w:r>
+                <w:proofErr w:type="spellEnd"/>
+                <w:r>
+                  <w:t xml:space="preserve"> Gallery with assemblage artist Edward </w:t>
+                </w:r>
+                <w:proofErr w:type="spellStart"/>
+                <w:r>
+                  <w:t>Kienholz</w:t>
+                </w:r>
+                <w:proofErr w:type="spellEnd"/>
+                <w:r>
+                  <w:t xml:space="preserve"> in 1957, which had a crucial impact on the development of the Los Angeles art world by providing the first professional space for the exh</w:t>
                 </w:r>
                 <w:r>
                   <w:t xml:space="preserve">ibition of local vanguard art. </w:t>
@@ -619,13 +800,45 @@
                   <w:t xml:space="preserve"> Wallace Berman, </w:t>
                 </w:r>
                 <w:r>
-                  <w:t>Robert Irwin, and Ed Ruscha. Hopps’s 1963 Duchamp retrospective was noted not only for its innovative presentation of the artist’s work, but the stage it offered to Duchamp himself, who was famously photographed playing chess with a naked female friend o</w:t>
-                </w:r>
-                <w:r>
-                  <w:t>f Hopps’</w:t>
-                </w:r>
-                <w:r>
-                  <w:t xml:space="preserve"> in the exhibition. Hopps described art exhibitions as akin to experimental laboratories and compared the role of the curator to that of </w:t>
+                  <w:t xml:space="preserve">Robert Irwin, and Ed </w:t>
+                </w:r>
+                <w:proofErr w:type="spellStart"/>
+                <w:r>
+                  <w:t>Ruscha</w:t>
+                </w:r>
+                <w:proofErr w:type="spellEnd"/>
+                <w:r>
+                  <w:t xml:space="preserve">. </w:t>
+                </w:r>
+                <w:proofErr w:type="spellStart"/>
+                <w:r>
+                  <w:t>Hopps’s</w:t>
+                </w:r>
+                <w:proofErr w:type="spellEnd"/>
+                <w:r>
+                  <w:t xml:space="preserve"> 1963 Duchamp retrospective was noted not only for its innovative presentation of the artist’s work, but the stage it offered to Duchamp himself, who was famously photographed playing chess with a naked female friend o</w:t>
+                </w:r>
+                <w:r>
+                  <w:t xml:space="preserve">f </w:t>
+                </w:r>
+                <w:proofErr w:type="spellStart"/>
+                <w:r>
+                  <w:t>Hopps</w:t>
+                </w:r>
+                <w:proofErr w:type="spellEnd"/>
+                <w:r>
+                  <w:t>’</w:t>
+                </w:r>
+                <w:r>
+                  <w:t xml:space="preserve"> in the exhibition. </w:t>
+                </w:r>
+                <w:proofErr w:type="spellStart"/>
+                <w:r>
+                  <w:t>Hopps</w:t>
+                </w:r>
+                <w:proofErr w:type="spellEnd"/>
+                <w:r>
+                  <w:t xml:space="preserve"> described art exhibitions as akin to experimental laboratories and compared the role of the curator to that of </w:t>
                 </w:r>
                 <w:r>
                   <w:lastRenderedPageBreak/>
@@ -651,22 +864,57 @@
                 <w:r>
                   <w:t xml:space="preserve">Figure </w:t>
                 </w:r>
-                <w:fldSimple w:instr=" SEQ Figure \* ARABIC ">
-                  <w:r>
-                    <w:rPr>
-                      <w:noProof/>
-                    </w:rPr>
-                    <w:t>1</w:t>
-                  </w:r>
-                </w:fldSimple>
-                <w:r>
-                  <w:t xml:space="preserve">: Julian Wasser, </w:t>
+                <w:r>
+                  <w:fldChar w:fldCharType="begin"/>
+                </w:r>
+                <w:r>
+                  <w:instrText xml:space="preserve"> SEQ Figure \* ARABIC </w:instrText>
+                </w:r>
+                <w:r>
+                  <w:fldChar w:fldCharType="separate"/>
+                </w:r>
+                <w:r>
+                  <w:rPr>
+                    <w:noProof/>
+                  </w:rPr>
+                  <w:t>1</w:t>
+                </w:r>
+                <w:r>
+                  <w:rPr>
+                    <w:noProof/>
+                  </w:rPr>
+                  <w:fldChar w:fldCharType="end"/>
+                </w:r>
+                <w:r>
+                  <w:t xml:space="preserve">: Julian </w:t>
+                </w:r>
+                <w:proofErr w:type="spellStart"/>
+                <w:r>
+                  <w:t>Wasser</w:t>
+                </w:r>
+                <w:proofErr w:type="spellEnd"/>
+                <w:r>
+                  <w:t xml:space="preserve">, </w:t>
                 </w:r>
                 <w:r>
                   <w:rPr>
                     <w:i/>
                   </w:rPr>
-                  <w:t>Marcel Duchamp and Walter Hopps at the Opening Reception of the Duchamp Retrospective, Pasadena Art Museum</w:t>
+                  <w:t xml:space="preserve">Marcel Duchamp and Walter </w:t>
+                </w:r>
+                <w:proofErr w:type="spellStart"/>
+                <w:r>
+                  <w:rPr>
+                    <w:i/>
+                  </w:rPr>
+                  <w:t>Hopps</w:t>
+                </w:r>
+                <w:proofErr w:type="spellEnd"/>
+                <w:r>
+                  <w:rPr>
+                    <w:i/>
+                  </w:rPr>
+                  <w:t xml:space="preserve"> at the Opening Reception of the Duchamp Retrospective, Pasadena Art Museum</w:t>
                 </w:r>
                 <w:r>
                   <w:t xml:space="preserve"> (1963). Copyright info available at: &lt;http://www.craigkrullgallery.com/Wasser/index2.html&gt;.</w:t>
@@ -703,6 +951,7 @@
                 <w:docPart w:val="A314F22A60B42545838DEB6E23C27291"/>
               </w:placeholder>
             </w:sdtPr>
+            <w:sdtEndPr/>
             <w:sdtContent>
               <w:p>
                 <w:sdt>
@@ -710,6 +959,7 @@
                     <w:id w:val="-149370428"/>
                     <w:citation/>
                   </w:sdtPr>
+                  <w:sdtEndPr/>
                   <w:sdtContent>
                     <w:r>
                       <w:fldChar w:fldCharType="begin"/>
@@ -744,13 +994,14 @@
                 </w:sdt>
               </w:p>
               <w:p/>
-              <w:commentRangeStart w:id="1"/>
+              <w:commentRangeStart w:id="2"/>
               <w:p>
                 <w:sdt>
                   <w:sdtPr>
                     <w:id w:val="785780605"/>
                     <w:citation/>
                   </w:sdtPr>
+                  <w:sdtEndPr/>
                   <w:sdtContent>
                     <w:r>
                       <w:fldChar w:fldCharType="begin"/>
@@ -776,22 +1027,23 @@
                     </w:r>
                   </w:sdtContent>
                 </w:sdt>
-                <w:commentRangeEnd w:id="1"/>
+                <w:commentRangeEnd w:id="2"/>
                 <w:r>
                   <w:rPr>
                     <w:rStyle w:val="CommentReference"/>
                   </w:rPr>
-                  <w:commentReference w:id="1"/>
+                  <w:commentReference w:id="2"/>
                 </w:r>
               </w:p>
               <w:p/>
-              <w:commentRangeStart w:id="2"/>
+              <w:commentRangeStart w:id="3"/>
               <w:p>
                 <w:sdt>
                   <w:sdtPr>
                     <w:id w:val="414514241"/>
                     <w:citation/>
                   </w:sdtPr>
+                  <w:sdtEndPr/>
                   <w:sdtContent>
                     <w:r>
                       <w:fldChar w:fldCharType="begin"/>
@@ -817,12 +1069,12 @@
                     </w:r>
                   </w:sdtContent>
                 </w:sdt>
-                <w:commentRangeEnd w:id="2"/>
+                <w:commentRangeEnd w:id="3"/>
                 <w:r>
                   <w:rPr>
                     <w:rStyle w:val="CommentReference"/>
                   </w:rPr>
-                  <w:commentReference w:id="2"/>
+                  <w:commentReference w:id="3"/>
                 </w:r>
               </w:p>
             </w:sdtContent>
@@ -844,7 +1096,7 @@
 
 <file path=word/comments.xml><?xml version="1.0" encoding="utf-8"?>
 <w:comments xmlns:wpc="http://schemas.microsoft.com/office/word/2010/wordprocessingCanvas" xmlns:mo="http://schemas.microsoft.com/office/mac/office/2008/main" xmlns:mc="http://schemas.openxmlformats.org/markup-compatibility/2006" xmlns:mv="urn:schemas-microsoft-com:mac:vml" xmlns:o="urn:schemas-microsoft-com:office:office" xmlns:r="http://schemas.openxmlformats.org/officeDocument/2006/relationships" xmlns:m="http://schemas.openxmlformats.org/officeDocument/2006/math" xmlns:v="urn:schemas-microsoft-com:vml" xmlns:wp14="http://schemas.microsoft.com/office/word/2010/wordprocessingDrawing" xmlns:wp="http://schemas.openxmlformats.org/drawingml/2006/wordprocessingDrawing" xmlns:w10="urn:schemas-microsoft-com:office:word" xmlns:w="http://schemas.openxmlformats.org/wordprocessingml/2006/main" xmlns:w14="http://schemas.microsoft.com/office/word/2010/wordml" xmlns:wpg="http://schemas.microsoft.com/office/word/2010/wordprocessingGroup" xmlns:wpi="http://schemas.microsoft.com/office/word/2010/wordprocessingInk" xmlns:wne="http://schemas.microsoft.com/office/word/2006/wordml" xmlns:wps="http://schemas.microsoft.com/office/word/2010/wordprocessingShape" mc:Ignorable="w14 wp14">
-  <w:comment w:id="0" w:author="Hayley Evans" w:date="2014-10-01T12:45:00Z" w:initials="HE">
+  <w:comment w:id="1" w:author="Hayley Evans" w:date="2014-10-01T12:45:00Z" w:initials="HE">
     <w:p>
       <w:pPr>
         <w:pStyle w:val="CommentText"/>
@@ -860,7 +1112,7 @@
       </w:r>
     </w:p>
   </w:comment>
-  <w:comment w:id="1" w:author="Hayley Evans" w:date="2014-10-01T12:59:00Z" w:initials="HE">
+  <w:comment w:id="2" w:author="Hayley Evans" w:date="2014-10-01T12:59:00Z" w:initials="HE">
     <w:p>
       <w:pPr>
         <w:pStyle w:val="CommentText"/>
@@ -872,11 +1124,19 @@
         <w:annotationRef/>
       </w:r>
       <w:r>
-        <w:t>Get page range for “Walter Hopps” when at library next.</w:t>
+        <w:t xml:space="preserve">Get page range for “Walter </w:t>
+      </w:r>
+      <w:proofErr w:type="spellStart"/>
+      <w:r>
+        <w:t>Hopps</w:t>
+      </w:r>
+      <w:proofErr w:type="spellEnd"/>
+      <w:r>
+        <w:t>” when at library next.</w:t>
       </w:r>
     </w:p>
   </w:comment>
-  <w:comment w:id="2" w:author="Hayley Evans" w:date="2014-10-01T13:04:00Z" w:initials="HE">
+  <w:comment w:id="3" w:author="Hayley Evans" w:date="2014-10-01T13:04:00Z" w:initials="HE">
     <w:p>
       <w:pPr>
         <w:pStyle w:val="CommentText"/>
@@ -890,8 +1150,6 @@
       <w:r>
         <w:t>Get page range when at library next.</w:t>
       </w:r>
-      <w:bookmarkStart w:id="3" w:name="_GoBack"/>
-      <w:bookmarkEnd w:id="3"/>
     </w:p>
   </w:comment>
 </w:comments>
@@ -966,12 +1224,21 @@
       </w:rPr>
       <w:t xml:space="preserve"> – </w:t>
     </w:r>
+    <w:proofErr w:type="spellStart"/>
     <w:r>
       <w:rPr>
         <w:i/>
         <w:color w:val="7F7F7F" w:themeColor="text1" w:themeTint="80"/>
       </w:rPr>
-      <w:t>Encyclopedia of Modernism</w:t>
+      <w:t>Encyclopedia</w:t>
+    </w:r>
+    <w:proofErr w:type="spellEnd"/>
+    <w:r>
+      <w:rPr>
+        <w:i/>
+        <w:color w:val="7F7F7F" w:themeColor="text1" w:themeTint="80"/>
+      </w:rPr>
+      <w:t xml:space="preserve"> of Modernism</w:t>
     </w:r>
   </w:p>
   <w:p>
@@ -2998,7 +3265,7 @@
     <w:charset w:val="4E"/>
     <w:family w:val="auto"/>
     <w:pitch w:val="variable"/>
-    <w:sig w:usb0="00000001" w:usb1="08070000" w:usb2="00000010" w:usb3="00000000" w:csb0="00020000" w:csb1="00000000"/>
+    <w:sig w:usb0="E00002FF" w:usb1="6AC7FDFB" w:usb2="00000012" w:usb3="00000000" w:csb0="0002009F" w:csb1="00000000"/>
   </w:font>
   <w:font w:name="Cambria">
     <w:panose1 w:val="02040503050406030204"/>
@@ -3022,6 +3289,10 @@
     <w:compatSetting w:name="enableOpenTypeFeatures" w:uri="http://schemas.microsoft.com/office/word" w:val="1"/>
     <w:compatSetting w:name="doNotFlipMirrorIndents" w:uri="http://schemas.microsoft.com/office/word" w:val="1"/>
   </w:compat>
+  <w:rsids>
+    <w:rsidRoot w:val="000C2CA8"/>
+    <w:rsid w:val="000C2CA8"/>
+  </w:rsids>
   <m:mathPr>
     <m:mathFont m:val="Cambria Math"/>
     <m:brkBin m:val="before"/>
@@ -3762,7 +4033,7 @@
   <a:extraClrSchemeLst/>
   <a:extLst>
     <a:ext uri="{05A4C25C-085E-4340-85A3-A5531E510DB2}">
-      <thm15:themeFamily xmlns:thm15="http://schemas.microsoft.com/office/thememl/2012/main" xmlns="" name="Office Theme" id="{62F939B6-93AF-4DB8-9C6B-D6C7DFDC589F}" vid="{4A3C46E8-61CC-4603-A589-7422A47A8E4A}"/>
+      <thm15:themeFamily xmlns="" xmlns:thm15="http://schemas.microsoft.com/office/thememl/2012/main" name="Office Theme" id="{62F939B6-93AF-4DB8-9C6B-D6C7DFDC589F}" vid="{4A3C46E8-61CC-4603-A589-7422A47A8E4A}"/>
     </a:ext>
   </a:extLst>
 </a:theme>
@@ -3860,7 +4131,7 @@
 </file>
 
 <file path=customXml/itemProps1.xml><?xml version="1.0" encoding="utf-8"?>
-<ds:datastoreItem xmlns:ds="http://schemas.openxmlformats.org/officeDocument/2006/customXml" ds:itemID="{64D96F42-E8E9-0544-B682-6A7DC8A24BB1}">
+<ds:datastoreItem xmlns:ds="http://schemas.openxmlformats.org/officeDocument/2006/customXml" ds:itemID="{7395DA1C-5D8C-FE4C-8431-39E0152C5008}">
   <ds:schemaRefs>
     <ds:schemaRef ds:uri="http://schemas.openxmlformats.org/officeDocument/2006/bibliography"/>
   </ds:schemaRefs>

</xml_diff>